<commit_message>
moved table design from template to code
</commit_message>
<xml_diff>
--- a/inst/extdata/template_report_en.docx
+++ b/inst/extdata/template_report_en.docx
@@ -393,6 +393,9 @@
         <w:gridCol w:w="4873"/>
       </w:tblGrid>
       <w:tr>
+        <w:trPr>
+          <w:trHeight w:val="275"/>
+        </w:trPr>
         <w:tc>
           <w:tcPr>
             <w:tcW w:w="4872" w:type="dxa"/>
@@ -522,182 +525,6 @@
                 <w:rFonts w:ascii="Verdana" w:eastAsia="Verdana" w:hAnsi="Verdana" w:cs="Verdana"/>
                 <w:color w:val="000000"/>
               </w:rPr>
-              <w:t>Anzahl betroffener Onkogene</w:t>
-            </w:r>
-          </w:p>
-        </w:tc>
-        <w:tc>
-          <w:tcPr>
-            <w:tcW w:w="4873" w:type="dxa"/>
-            <w:tcBorders>
-              <w:top w:val="single" w:sz="6" w:space="0" w:color="9F9F9F"/>
-              <w:bottom w:val="single" w:sz="6" w:space="0" w:color="9F9F9F"/>
-            </w:tcBorders>
-            <w:tcMar>
-              <w:top w:w="0" w:type="dxa"/>
-              <w:left w:w="0" w:type="dxa"/>
-              <w:bottom w:w="0" w:type="dxa"/>
-              <w:right w:w="0" w:type="dxa"/>
-            </w:tcMar>
-          </w:tcPr>
-          <w:p>
-            <w:pPr>
-              <w:rPr>
-                <w:rFonts w:ascii="Verdana" w:eastAsia="Verdana" w:hAnsi="Verdana" w:cs="Verdana"/>
-                <w:color w:val="000000"/>
-              </w:rPr>
-            </w:pPr>
-            <w:r>
-              <w:rPr>
-                <w:rFonts w:ascii="Verdana" w:eastAsia="Verdana" w:hAnsi="Verdana" w:cs="Verdana"/>
-                <w:color w:val="000000"/>
-              </w:rPr>
-              <w:t>2</w:t>
-            </w:r>
-          </w:p>
-        </w:tc>
-      </w:tr>
-      <w:tr>
-        <w:tc>
-          <w:tcPr>
-            <w:tcW w:w="4872" w:type="dxa"/>
-            <w:tcBorders>
-              <w:top w:val="single" w:sz="6" w:space="0" w:color="9F9F9F"/>
-              <w:bottom w:val="single" w:sz="6" w:space="0" w:color="9F9F9F"/>
-            </w:tcBorders>
-            <w:tcMar>
-              <w:top w:w="0" w:type="dxa"/>
-              <w:left w:w="0" w:type="dxa"/>
-              <w:bottom w:w="0" w:type="dxa"/>
-              <w:right w:w="0" w:type="dxa"/>
-            </w:tcMar>
-          </w:tcPr>
-          <w:p>
-            <w:pPr>
-              <w:rPr>
-                <w:rFonts w:ascii="Verdana" w:eastAsia="Verdana" w:hAnsi="Verdana" w:cs="Verdana"/>
-                <w:color w:val="000000"/>
-              </w:rPr>
-            </w:pPr>
-            <w:r>
-              <w:rPr>
-                <w:rFonts w:ascii="Verdana" w:eastAsia="Verdana" w:hAnsi="Verdana" w:cs="Verdana"/>
-                <w:color w:val="000000"/>
-              </w:rPr>
-              <w:t>Anzahl betroffener Tumorsupressorgene</w:t>
-            </w:r>
-          </w:p>
-        </w:tc>
-        <w:tc>
-          <w:tcPr>
-            <w:tcW w:w="4873" w:type="dxa"/>
-            <w:tcBorders>
-              <w:top w:val="single" w:sz="6" w:space="0" w:color="9F9F9F"/>
-              <w:bottom w:val="single" w:sz="6" w:space="0" w:color="9F9F9F"/>
-            </w:tcBorders>
-            <w:tcMar>
-              <w:top w:w="0" w:type="dxa"/>
-              <w:left w:w="0" w:type="dxa"/>
-              <w:bottom w:w="0" w:type="dxa"/>
-              <w:right w:w="0" w:type="dxa"/>
-            </w:tcMar>
-          </w:tcPr>
-          <w:p>
-            <w:pPr>
-              <w:rPr>
-                <w:rFonts w:ascii="Verdana" w:eastAsia="Verdana" w:hAnsi="Verdana" w:cs="Verdana"/>
-                <w:color w:val="000000"/>
-              </w:rPr>
-            </w:pPr>
-            <w:r>
-              <w:rPr>
-                <w:rFonts w:ascii="Verdana" w:eastAsia="Verdana" w:hAnsi="Verdana" w:cs="Verdana"/>
-                <w:color w:val="000000"/>
-              </w:rPr>
-              <w:t>4</w:t>
-            </w:r>
-          </w:p>
-        </w:tc>
-      </w:tr>
-      <w:tr>
-        <w:tc>
-          <w:tcPr>
-            <w:tcW w:w="4872" w:type="dxa"/>
-            <w:tcBorders>
-              <w:top w:val="single" w:sz="6" w:space="0" w:color="9F9F9F"/>
-              <w:bottom w:val="single" w:sz="6" w:space="0" w:color="9F9F9F"/>
-            </w:tcBorders>
-            <w:tcMar>
-              <w:top w:w="0" w:type="dxa"/>
-              <w:left w:w="0" w:type="dxa"/>
-              <w:bottom w:w="0" w:type="dxa"/>
-              <w:right w:w="0" w:type="dxa"/>
-            </w:tcMar>
-          </w:tcPr>
-          <w:p>
-            <w:pPr>
-              <w:rPr>
-                <w:rFonts w:ascii="Verdana" w:eastAsia="Verdana" w:hAnsi="Verdana" w:cs="Verdana"/>
-                <w:color w:val="000000"/>
-              </w:rPr>
-            </w:pPr>
-            <w:r>
-              <w:rPr>
-                <w:rFonts w:ascii="Verdana" w:eastAsia="Verdana" w:hAnsi="Verdana" w:cs="Verdana"/>
-                <w:color w:val="000000"/>
-              </w:rPr>
-              <w:t>HLA Typ</w:t>
-            </w:r>
-          </w:p>
-        </w:tc>
-        <w:tc>
-          <w:tcPr>
-            <w:tcW w:w="4873" w:type="dxa"/>
-            <w:tcBorders>
-              <w:top w:val="single" w:sz="6" w:space="0" w:color="9F9F9F"/>
-              <w:bottom w:val="single" w:sz="6" w:space="0" w:color="9F9F9F"/>
-            </w:tcBorders>
-            <w:tcMar>
-              <w:top w:w="0" w:type="dxa"/>
-              <w:left w:w="0" w:type="dxa"/>
-              <w:bottom w:w="0" w:type="dxa"/>
-              <w:right w:w="0" w:type="dxa"/>
-            </w:tcMar>
-          </w:tcPr>
-          <w:p>
-            <w:pPr>
-              <w:spacing w:line="1" w:lineRule="auto"/>
-            </w:pPr>
-          </w:p>
-        </w:tc>
-      </w:tr>
-      <w:tr>
-        <w:tc>
-          <w:tcPr>
-            <w:tcW w:w="4872" w:type="dxa"/>
-            <w:tcBorders>
-              <w:top w:val="single" w:sz="6" w:space="0" w:color="9F9F9F"/>
-              <w:bottom w:val="single" w:sz="6" w:space="0" w:color="9F9F9F"/>
-            </w:tcBorders>
-            <w:tcMar>
-              <w:top w:w="0" w:type="dxa"/>
-              <w:left w:w="0" w:type="dxa"/>
-              <w:bottom w:w="0" w:type="dxa"/>
-              <w:right w:w="0" w:type="dxa"/>
-            </w:tcMar>
-          </w:tcPr>
-          <w:p>
-            <w:pPr>
-              <w:rPr>
-                <w:rFonts w:ascii="Verdana" w:eastAsia="Verdana" w:hAnsi="Verdana" w:cs="Verdana"/>
-                <w:color w:val="000000"/>
-              </w:rPr>
-            </w:pPr>
-            <w:r>
-              <w:rPr>
-                <w:rFonts w:ascii="Verdana" w:eastAsia="Verdana" w:hAnsi="Verdana" w:cs="Verdana"/>
-                <w:color w:val="000000"/>
-              </w:rPr>
               <w:t>Additional information</w:t>
             </w:r>
           </w:p>
@@ -755,88 +582,6 @@
       <w:bookmarkEnd w:id="2"/>
       <w:bookmarkEnd w:id="3"/>
     </w:p>
-    <w:tbl>
-      <w:tblPr>
-        <w:tblW w:w="9745" w:type="dxa"/>
-        <w:shd w:val="clear" w:color="auto" w:fill="15731C"/>
-        <w:tblLayout w:type="fixed"/>
-        <w:tblCellMar>
-          <w:left w:w="0" w:type="dxa"/>
-          <w:right w:w="0" w:type="dxa"/>
-        </w:tblCellMar>
-        <w:tblLook w:val="01E0" w:firstRow="1" w:lastRow="1" w:firstColumn="1" w:lastColumn="1" w:noHBand="0" w:noVBand="0"/>
-      </w:tblPr>
-      <w:tblGrid>
-        <w:gridCol w:w="9745"/>
-      </w:tblGrid>
-      <w:tr>
-        <w:tc>
-          <w:tcPr>
-            <w:tcW w:w="9745" w:type="dxa"/>
-            <w:shd w:val="clear" w:color="auto" w:fill="15731C"/>
-            <w:tcMar>
-              <w:top w:w="0" w:type="dxa"/>
-              <w:left w:w="0" w:type="dxa"/>
-              <w:bottom w:w="0" w:type="dxa"/>
-              <w:right w:w="0" w:type="dxa"/>
-            </w:tcMar>
-          </w:tcPr>
-          <w:p>
-            <w:pPr>
-              <w:pStyle w:val="Heading2"/>
-              <w:divId w:val="1511334570"/>
-              <w:rPr>
-                <w:rFonts w:ascii="Verdana" w:eastAsia="Times New Roman" w:hAnsi="Verdana" w:cs="Times New Roman"/>
-                <w:color w:val="FFFFFF"/>
-                <w:sz w:val="32"/>
-                <w:szCs w:val="32"/>
-              </w:rPr>
-            </w:pPr>
-            <w:r>
-              <w:rPr>
-                <w:rFonts w:ascii="Verdana" w:eastAsia="Times New Roman" w:hAnsi="Verdana" w:cs="Times New Roman"/>
-                <w:color w:val="FFFFFF"/>
-                <w:sz w:val="32"/>
-                <w:szCs w:val="32"/>
-              </w:rPr>
-              <w:t>Somatic Mutations</w:t>
-            </w:r>
-            <w:r>
-              <w:rPr>
-                <w:rFonts w:ascii="Verdana" w:eastAsia="Times New Roman" w:hAnsi="Verdana" w:cs="Times New Roman"/>
-                <w:color w:val="FFFFFF"/>
-                <w:sz w:val="32"/>
-                <w:szCs w:val="32"/>
-              </w:rPr>
-              <w:t xml:space="preserve"> </w:t>
-            </w:r>
-            <w:r>
-              <w:rPr>
-                <w:rFonts w:ascii="Verdana" w:eastAsia="Times New Roman" w:hAnsi="Verdana" w:cs="Times New Roman"/>
-                <w:color w:val="FFFFFF"/>
-                <w:sz w:val="32"/>
-                <w:szCs w:val="32"/>
-              </w:rPr>
-              <w:t xml:space="preserve">in </w:t>
-            </w:r>
-            <w:r>
-              <w:rPr>
-                <w:rFonts w:ascii="Verdana" w:eastAsia="Times New Roman" w:hAnsi="Verdana" w:cs="Times New Roman"/>
-                <w:color w:val="FFFFFF"/>
-                <w:sz w:val="32"/>
-                <w:szCs w:val="32"/>
-              </w:rPr>
-              <w:t>Driver Genes</w:t>
-            </w:r>
-          </w:p>
-          <w:p>
-            <w:pPr>
-              <w:spacing w:line="1" w:lineRule="auto"/>
-            </w:pPr>
-          </w:p>
-        </w:tc>
-      </w:tr>
-    </w:tbl>
     <w:p>
       <w:pPr>
         <w:rPr>
@@ -847,10 +592,8 @@
       </w:pPr>
       <w:bookmarkStart w:id="4" w:name="__bookmark_6"/>
       <w:bookmarkStart w:id="5" w:name="lof_driver"/>
-      <w:bookmarkStart w:id="6" w:name="_GoBack"/>
       <w:bookmarkEnd w:id="4"/>
       <w:bookmarkEnd w:id="5"/>
-      <w:bookmarkEnd w:id="6"/>
     </w:p>
     <w:p>
       <w:pPr>
@@ -868,87 +611,6 @@
         </w:rPr>
       </w:pPr>
     </w:p>
-    <w:tbl>
-      <w:tblPr>
-        <w:tblW w:w="9745" w:type="dxa"/>
-        <w:shd w:val="clear" w:color="auto" w:fill="15731C"/>
-        <w:tblLayout w:type="fixed"/>
-        <w:tblCellMar>
-          <w:left w:w="0" w:type="dxa"/>
-          <w:right w:w="0" w:type="dxa"/>
-        </w:tblCellMar>
-        <w:tblLook w:val="01E0" w:firstRow="1" w:lastRow="1" w:firstColumn="1" w:lastColumn="1" w:noHBand="0" w:noVBand="0"/>
-      </w:tblPr>
-      <w:tblGrid>
-        <w:gridCol w:w="9745"/>
-      </w:tblGrid>
-      <w:tr>
-        <w:tc>
-          <w:tcPr>
-            <w:tcW w:w="9745" w:type="dxa"/>
-            <w:shd w:val="clear" w:color="auto" w:fill="15731C"/>
-            <w:tcMar>
-              <w:top w:w="0" w:type="dxa"/>
-              <w:left w:w="0" w:type="dxa"/>
-              <w:bottom w:w="0" w:type="dxa"/>
-              <w:right w:w="0" w:type="dxa"/>
-            </w:tcMar>
-          </w:tcPr>
-          <w:p>
-            <w:pPr>
-              <w:pStyle w:val="Heading2"/>
-              <w:rPr>
-                <w:rFonts w:ascii="Verdana" w:eastAsia="Times New Roman" w:hAnsi="Verdana" w:cs="Times New Roman"/>
-                <w:color w:val="FFFFFF"/>
-                <w:sz w:val="32"/>
-                <w:szCs w:val="32"/>
-              </w:rPr>
-            </w:pPr>
-            <w:r>
-              <w:rPr>
-                <w:rFonts w:ascii="Verdana" w:eastAsia="Times New Roman" w:hAnsi="Verdana" w:cs="Times New Roman"/>
-                <w:color w:val="FFFFFF"/>
-                <w:sz w:val="32"/>
-                <w:szCs w:val="32"/>
-              </w:rPr>
-              <w:t>Somatic Mutations</w:t>
-            </w:r>
-            <w:r>
-              <w:rPr>
-                <w:rFonts w:ascii="Verdana" w:eastAsia="Times New Roman" w:hAnsi="Verdana" w:cs="Times New Roman"/>
-                <w:color w:val="FFFFFF"/>
-                <w:sz w:val="32"/>
-                <w:szCs w:val="32"/>
-              </w:rPr>
-              <w:t xml:space="preserve"> </w:t>
-            </w:r>
-            <w:r>
-              <w:rPr>
-                <w:rFonts w:ascii="Verdana" w:eastAsia="Times New Roman" w:hAnsi="Verdana" w:cs="Times New Roman"/>
-                <w:color w:val="FFFFFF"/>
-                <w:sz w:val="32"/>
-                <w:szCs w:val="32"/>
-              </w:rPr>
-              <w:t xml:space="preserve">in </w:t>
-            </w:r>
-            <w:r>
-              <w:rPr>
-                <w:rFonts w:ascii="Verdana" w:eastAsia="Times New Roman" w:hAnsi="Verdana" w:cs="Times New Roman"/>
-                <w:color w:val="FFFFFF"/>
-                <w:sz w:val="32"/>
-                <w:szCs w:val="32"/>
-              </w:rPr>
-              <w:t>Pharmaceutical Target Proteins</w:t>
-            </w:r>
-          </w:p>
-          <w:p>
-            <w:pPr>
-              <w:spacing w:line="1" w:lineRule="auto"/>
-            </w:pPr>
-          </w:p>
-        </w:tc>
-      </w:tr>
-    </w:tbl>
     <w:p>
       <w:pPr>
         <w:jc w:val="center"/>
@@ -957,36 +619,6 @@
           <w:vanish/>
         </w:rPr>
       </w:pPr>
-      <w:r>
-        <w:rPr>
-          <w:b/>
-        </w:rPr>
-        <w:t>Direct Association (</w:t>
-      </w:r>
-      <w:r>
-        <w:rPr>
-          <w:b/>
-        </w:rPr>
-        <w:t>Mutation in d</w:t>
-      </w:r>
-      <w:r>
-        <w:rPr>
-          <w:b/>
-        </w:rPr>
-        <w:t xml:space="preserve">rug </w:t>
-      </w:r>
-      <w:r>
-        <w:rPr>
-          <w:b/>
-        </w:rPr>
-        <w:t>t</w:t>
-      </w:r>
-      <w:r>
-        <w:rPr>
-          <w:b/>
-        </w:rPr>
-        <w:t>arget)</w:t>
-      </w:r>
     </w:p>
     <w:p>
       <w:pPr>
@@ -995,8 +627,8 @@
           <w:color w:val="000000"/>
         </w:rPr>
       </w:pPr>
-      <w:bookmarkStart w:id="7" w:name="lof_variant_dt_table"/>
-      <w:bookmarkEnd w:id="7"/>
+      <w:bookmarkStart w:id="6" w:name="lof_variant_dt_table"/>
+      <w:bookmarkEnd w:id="6"/>
     </w:p>
     <w:p>
       <w:pPr>
@@ -1004,8 +636,8 @@
           <w:vanish/>
         </w:rPr>
       </w:pPr>
-      <w:bookmarkStart w:id="8" w:name="__bookmark_7"/>
-      <w:bookmarkEnd w:id="8"/>
+      <w:bookmarkStart w:id="7" w:name="__bookmark_7"/>
+      <w:bookmarkEnd w:id="7"/>
     </w:p>
     <w:p>
       <w:pPr>
@@ -1015,66 +647,8 @@
           <w:vanish/>
         </w:rPr>
       </w:pPr>
-      <w:r>
-        <w:rPr>
-          <w:b/>
-        </w:rPr>
-        <w:t>Ind</w:t>
-      </w:r>
-      <w:r>
-        <w:rPr>
-          <w:b/>
-        </w:rPr>
-        <w:t>irect Association</w:t>
-      </w:r>
-      <w:r>
-        <w:rPr>
-          <w:b/>
-        </w:rPr>
-        <w:t>s</w:t>
-      </w:r>
-      <w:r>
-        <w:rPr>
-          <w:b/>
-        </w:rPr>
-        <w:t xml:space="preserve"> (</w:t>
-      </w:r>
-      <w:r>
-        <w:rPr>
-          <w:b/>
-        </w:rPr>
-        <w:t xml:space="preserve">other </w:t>
-      </w:r>
-      <w:r>
-        <w:rPr>
-          <w:b/>
-        </w:rPr>
-        <w:t>Mutation</w:t>
-      </w:r>
-      <w:r>
-        <w:rPr>
-          <w:b/>
-        </w:rPr>
-        <w:t>s with</w:t>
-      </w:r>
-      <w:r>
-        <w:rPr>
-          <w:b/>
-        </w:rPr>
-        <w:t xml:space="preserve"> </w:t>
-      </w:r>
-      <w:r>
-        <w:rPr>
-          <w:b/>
-        </w:rPr>
-        <w:t xml:space="preserve">known effect on drug </w:t>
-      </w:r>
-      <w:r>
-        <w:rPr>
-          <w:b/>
-        </w:rPr>
-        <w:t>)</w:t>
-      </w:r>
+      <w:bookmarkStart w:id="8" w:name="_GoBack"/>
+      <w:bookmarkEnd w:id="8"/>
     </w:p>
     <w:p>
       <w:pPr>
@@ -1093,78 +667,6 @@
         </w:rPr>
       </w:pPr>
     </w:p>
-    <w:tbl>
-      <w:tblPr>
-        <w:tblW w:w="9745" w:type="dxa"/>
-        <w:shd w:val="clear" w:color="auto" w:fill="15731C"/>
-        <w:tblLayout w:type="fixed"/>
-        <w:tblCellMar>
-          <w:left w:w="0" w:type="dxa"/>
-          <w:right w:w="0" w:type="dxa"/>
-        </w:tblCellMar>
-        <w:tblLook w:val="01E0" w:firstRow="1" w:lastRow="1" w:firstColumn="1" w:lastColumn="1" w:noHBand="0" w:noVBand="0"/>
-      </w:tblPr>
-      <w:tblGrid>
-        <w:gridCol w:w="9745"/>
-      </w:tblGrid>
-      <w:tr>
-        <w:tc>
-          <w:tcPr>
-            <w:tcW w:w="9745" w:type="dxa"/>
-            <w:shd w:val="clear" w:color="auto" w:fill="15731C"/>
-            <w:tcMar>
-              <w:top w:w="0" w:type="dxa"/>
-              <w:left w:w="0" w:type="dxa"/>
-              <w:bottom w:w="0" w:type="dxa"/>
-              <w:right w:w="0" w:type="dxa"/>
-            </w:tcMar>
-          </w:tcPr>
-          <w:p>
-            <w:pPr>
-              <w:pStyle w:val="Heading2"/>
-              <w:rPr>
-                <w:rFonts w:ascii="Verdana" w:eastAsia="Times New Roman" w:hAnsi="Verdana" w:cs="Times New Roman"/>
-                <w:color w:val="FFFFFF"/>
-                <w:sz w:val="32"/>
-                <w:szCs w:val="32"/>
-              </w:rPr>
-            </w:pPr>
-            <w:r>
-              <w:rPr>
-                <w:rFonts w:ascii="Verdana" w:eastAsia="Times New Roman" w:hAnsi="Verdana" w:cs="Times New Roman"/>
-                <w:color w:val="FFFFFF"/>
-                <w:sz w:val="32"/>
-                <w:szCs w:val="32"/>
-              </w:rPr>
-              <w:t>Somatic Mutations</w:t>
-            </w:r>
-            <w:r>
-              <w:rPr>
-                <w:rFonts w:ascii="Verdana" w:eastAsia="Times New Roman" w:hAnsi="Verdana" w:cs="Times New Roman"/>
-                <w:color w:val="FFFFFF"/>
-                <w:sz w:val="32"/>
-                <w:szCs w:val="32"/>
-              </w:rPr>
-              <w:t xml:space="preserve"> </w:t>
-            </w:r>
-            <w:r>
-              <w:rPr>
-                <w:rFonts w:ascii="Verdana" w:eastAsia="Times New Roman" w:hAnsi="Verdana" w:cs="Times New Roman"/>
-                <w:color w:val="FFFFFF"/>
-                <w:sz w:val="32"/>
-                <w:szCs w:val="32"/>
-              </w:rPr>
-              <w:t>with known pharmacogenetic effect</w:t>
-            </w:r>
-          </w:p>
-          <w:p>
-            <w:pPr>
-              <w:spacing w:line="1" w:lineRule="auto"/>
-            </w:pPr>
-          </w:p>
-        </w:tc>
-      </w:tr>
-    </w:tbl>
     <w:p>
       <w:pPr>
         <w:rPr>

</xml_diff>

<commit_message>
major update using new database
</commit_message>
<xml_diff>
--- a/inst/extdata/template_report_en.docx
+++ b/inst/extdata/template_report_en.docx
@@ -18,6 +18,7 @@
       </w:tblGrid>
       <w:tr>
         <w:trPr>
+          <w:trHeight w:val="864"/>
           <w:jc w:val="center"/>
         </w:trPr>
         <w:tc>
@@ -63,508 +64,12 @@
         </w:rPr>
       </w:pPr>
     </w:p>
-    <w:tbl>
-      <w:tblPr>
-        <w:tblW w:w="9745" w:type="dxa"/>
-        <w:shd w:val="clear" w:color="auto" w:fill="C1C1C1"/>
-        <w:tblLayout w:type="fixed"/>
-        <w:tblCellMar>
-          <w:left w:w="0" w:type="dxa"/>
-          <w:right w:w="0" w:type="dxa"/>
-        </w:tblCellMar>
-        <w:tblLook w:val="01E0" w:firstRow="1" w:lastRow="1" w:firstColumn="1" w:lastColumn="1" w:noHBand="0" w:noVBand="0"/>
-      </w:tblPr>
-      <w:tblGrid>
-        <w:gridCol w:w="9745"/>
-      </w:tblGrid>
-      <w:tr>
-        <w:tc>
-          <w:tcPr>
-            <w:tcW w:w="9745" w:type="dxa"/>
-            <w:shd w:val="clear" w:color="auto" w:fill="C1C1C1"/>
-            <w:tcMar>
-              <w:top w:w="0" w:type="dxa"/>
-              <w:left w:w="0" w:type="dxa"/>
-              <w:bottom w:w="0" w:type="dxa"/>
-              <w:right w:w="0" w:type="dxa"/>
-            </w:tcMar>
-          </w:tcPr>
-          <w:p>
-            <w:pPr>
-              <w:pStyle w:val="Heading2"/>
-              <w:divId w:val="242375423"/>
-              <w:rPr>
-                <w:rFonts w:ascii="Verdana" w:eastAsia="Times New Roman" w:hAnsi="Verdana" w:cs="Times New Roman"/>
-                <w:color w:val="FFFFFF"/>
-              </w:rPr>
-            </w:pPr>
-            <w:r>
-              <w:rPr>
-                <w:rFonts w:ascii="Verdana" w:eastAsia="Times New Roman" w:hAnsi="Verdana" w:cs="Times New Roman"/>
-                <w:color w:val="FFFFFF"/>
-              </w:rPr>
-              <w:t>Case</w:t>
-            </w:r>
-          </w:p>
-          <w:p>
-            <w:pPr>
-              <w:spacing w:line="1" w:lineRule="auto"/>
-            </w:pPr>
-          </w:p>
-        </w:tc>
-      </w:tr>
-    </w:tbl>
     <w:p>
       <w:pPr>
         <w:rPr>
           <w:vanish/>
         </w:rPr>
       </w:pPr>
-    </w:p>
-    <w:tbl>
-      <w:tblPr>
-        <w:tblW w:w="9745" w:type="dxa"/>
-        <w:tblBorders>
-          <w:top w:val="single" w:sz="18" w:space="0" w:color="B3B3B3"/>
-          <w:left w:val="single" w:sz="18" w:space="0" w:color="B3B3B3"/>
-          <w:bottom w:val="single" w:sz="18" w:space="0" w:color="B3B3B3"/>
-          <w:right w:val="single" w:sz="18" w:space="0" w:color="B3B3B3"/>
-        </w:tblBorders>
-        <w:tblLayout w:type="fixed"/>
-        <w:tblLook w:val="01E0" w:firstRow="1" w:lastRow="1" w:firstColumn="1" w:lastColumn="1" w:noHBand="0" w:noVBand="0"/>
-      </w:tblPr>
-      <w:tblGrid>
-        <w:gridCol w:w="3248"/>
-        <w:gridCol w:w="3248"/>
-        <w:gridCol w:w="3249"/>
-      </w:tblGrid>
-      <w:tr>
-        <w:tc>
-          <w:tcPr>
-            <w:tcW w:w="3248" w:type="dxa"/>
-            <w:tcMar>
-              <w:top w:w="0" w:type="dxa"/>
-              <w:left w:w="0" w:type="dxa"/>
-              <w:bottom w:w="0" w:type="dxa"/>
-              <w:right w:w="0" w:type="dxa"/>
-            </w:tcMar>
-          </w:tcPr>
-          <w:p>
-            <w:pPr>
-              <w:rPr>
-                <w:rFonts w:ascii="Verdana" w:eastAsia="Verdana" w:hAnsi="Verdana" w:cs="Verdana"/>
-                <w:b/>
-                <w:bCs/>
-                <w:color w:val="000000"/>
-              </w:rPr>
-            </w:pPr>
-            <w:r>
-              <w:rPr>
-                <w:rFonts w:ascii="Verdana" w:eastAsia="Verdana" w:hAnsi="Verdana" w:cs="Verdana"/>
-                <w:b/>
-                <w:bCs/>
-                <w:color w:val="000000"/>
-              </w:rPr>
-              <w:t>Patient</w:t>
-            </w:r>
-          </w:p>
-        </w:tc>
-        <w:tc>
-          <w:tcPr>
-            <w:tcW w:w="3248" w:type="dxa"/>
-            <w:tcMar>
-              <w:top w:w="0" w:type="dxa"/>
-              <w:left w:w="0" w:type="dxa"/>
-              <w:bottom w:w="0" w:type="dxa"/>
-              <w:right w:w="0" w:type="dxa"/>
-            </w:tcMar>
-          </w:tcPr>
-          <w:p>
-            <w:pPr>
-              <w:rPr>
-                <w:rFonts w:ascii="Verdana" w:eastAsia="Verdana" w:hAnsi="Verdana" w:cs="Verdana"/>
-                <w:color w:val="000000"/>
-              </w:rPr>
-            </w:pPr>
-            <w:r>
-              <w:rPr>
-                <w:rFonts w:ascii="Verdana" w:eastAsia="Verdana" w:hAnsi="Verdana" w:cs="Verdana"/>
-                <w:color w:val="000000"/>
-              </w:rPr>
-              <w:t>Doe</w:t>
-            </w:r>
-          </w:p>
-        </w:tc>
-        <w:tc>
-          <w:tcPr>
-            <w:tcW w:w="3249" w:type="dxa"/>
-            <w:tcMar>
-              <w:top w:w="0" w:type="dxa"/>
-              <w:left w:w="0" w:type="dxa"/>
-              <w:bottom w:w="0" w:type="dxa"/>
-              <w:right w:w="0" w:type="dxa"/>
-            </w:tcMar>
-          </w:tcPr>
-          <w:p>
-            <w:pPr>
-              <w:rPr>
-                <w:rFonts w:ascii="Verdana" w:eastAsia="Verdana" w:hAnsi="Verdana" w:cs="Verdana"/>
-                <w:color w:val="000000"/>
-              </w:rPr>
-            </w:pPr>
-            <w:r>
-              <w:rPr>
-                <w:rFonts w:ascii="Verdana" w:eastAsia="Verdana" w:hAnsi="Verdana" w:cs="Verdana"/>
-                <w:color w:val="000000"/>
-              </w:rPr>
-              <w:t>Jane</w:t>
-            </w:r>
-          </w:p>
-        </w:tc>
-      </w:tr>
-      <w:tr>
-        <w:tc>
-          <w:tcPr>
-            <w:tcW w:w="3248" w:type="dxa"/>
-            <w:tcMar>
-              <w:top w:w="0" w:type="dxa"/>
-              <w:left w:w="0" w:type="dxa"/>
-              <w:bottom w:w="0" w:type="dxa"/>
-              <w:right w:w="0" w:type="dxa"/>
-            </w:tcMar>
-          </w:tcPr>
-          <w:p>
-            <w:pPr>
-              <w:rPr>
-                <w:rFonts w:ascii="Verdana" w:eastAsia="Verdana" w:hAnsi="Verdana" w:cs="Verdana"/>
-                <w:b/>
-                <w:bCs/>
-                <w:color w:val="000000"/>
-              </w:rPr>
-            </w:pPr>
-            <w:r>
-              <w:rPr>
-                <w:rFonts w:ascii="Verdana" w:eastAsia="Verdana" w:hAnsi="Verdana" w:cs="Verdana"/>
-                <w:b/>
-                <w:bCs/>
-                <w:color w:val="000000"/>
-              </w:rPr>
-              <w:t>DOB</w:t>
-            </w:r>
-          </w:p>
-        </w:tc>
-        <w:tc>
-          <w:tcPr>
-            <w:tcW w:w="3248" w:type="dxa"/>
-            <w:tcMar>
-              <w:top w:w="0" w:type="dxa"/>
-              <w:left w:w="0" w:type="dxa"/>
-              <w:bottom w:w="0" w:type="dxa"/>
-              <w:right w:w="0" w:type="dxa"/>
-            </w:tcMar>
-          </w:tcPr>
-          <w:p>
-            <w:pPr>
-              <w:spacing w:line="1" w:lineRule="auto"/>
-            </w:pPr>
-          </w:p>
-        </w:tc>
-        <w:tc>
-          <w:tcPr>
-            <w:tcW w:w="3249" w:type="dxa"/>
-            <w:tcMar>
-              <w:top w:w="0" w:type="dxa"/>
-              <w:left w:w="0" w:type="dxa"/>
-              <w:bottom w:w="0" w:type="dxa"/>
-              <w:right w:w="0" w:type="dxa"/>
-            </w:tcMar>
-          </w:tcPr>
-          <w:p>
-            <w:pPr>
-              <w:spacing w:line="1" w:lineRule="auto"/>
-            </w:pPr>
-          </w:p>
-        </w:tc>
-      </w:tr>
-      <w:tr>
-        <w:tc>
-          <w:tcPr>
-            <w:tcW w:w="3248" w:type="dxa"/>
-            <w:tcMar>
-              <w:top w:w="0" w:type="dxa"/>
-              <w:left w:w="0" w:type="dxa"/>
-              <w:bottom w:w="0" w:type="dxa"/>
-              <w:right w:w="0" w:type="dxa"/>
-            </w:tcMar>
-          </w:tcPr>
-          <w:p>
-            <w:pPr>
-              <w:rPr>
-                <w:rFonts w:ascii="Verdana" w:eastAsia="Verdana" w:hAnsi="Verdana" w:cs="Verdana"/>
-                <w:b/>
-                <w:bCs/>
-                <w:color w:val="000000"/>
-              </w:rPr>
-            </w:pPr>
-            <w:r>
-              <w:rPr>
-                <w:rFonts w:ascii="Verdana" w:eastAsia="Verdana" w:hAnsi="Verdana" w:cs="Verdana"/>
-                <w:b/>
-                <w:bCs/>
-                <w:color w:val="000000"/>
-              </w:rPr>
-              <w:t>Diagnosis</w:t>
-            </w:r>
-          </w:p>
-        </w:tc>
-        <w:tc>
-          <w:tcPr>
-            <w:tcW w:w="3248" w:type="dxa"/>
-            <w:tcMar>
-              <w:top w:w="0" w:type="dxa"/>
-              <w:left w:w="0" w:type="dxa"/>
-              <w:bottom w:w="0" w:type="dxa"/>
-              <w:right w:w="0" w:type="dxa"/>
-            </w:tcMar>
-          </w:tcPr>
-          <w:p>
-            <w:pPr>
-              <w:spacing w:line="1" w:lineRule="auto"/>
-            </w:pPr>
-          </w:p>
-        </w:tc>
-        <w:tc>
-          <w:tcPr>
-            <w:tcW w:w="3249" w:type="dxa"/>
-            <w:tcMar>
-              <w:top w:w="0" w:type="dxa"/>
-              <w:left w:w="0" w:type="dxa"/>
-              <w:bottom w:w="0" w:type="dxa"/>
-              <w:right w:w="0" w:type="dxa"/>
-            </w:tcMar>
-          </w:tcPr>
-          <w:p>
-            <w:pPr>
-              <w:rPr>
-                <w:rFonts w:ascii="Verdana" w:eastAsia="Verdana" w:hAnsi="Verdana" w:cs="Verdana"/>
-                <w:color w:val="000000"/>
-              </w:rPr>
-            </w:pPr>
-            <w:r>
-              <w:rPr>
-                <w:rFonts w:ascii="Verdana" w:eastAsia="Verdana" w:hAnsi="Verdana" w:cs="Verdana"/>
-                <w:color w:val="000000"/>
-              </w:rPr>
-              <w:t>HCC</w:t>
-            </w:r>
-          </w:p>
-        </w:tc>
-      </w:tr>
-    </w:tbl>
-    <w:p>
-      <w:pPr>
-        <w:rPr>
-          <w:rFonts w:ascii="Verdana" w:eastAsia="Verdana" w:hAnsi="Verdana" w:cs="Verdana"/>
-          <w:color w:val="000000"/>
-        </w:rPr>
-      </w:pPr>
-      <w:r>
-        <w:rPr>
-          <w:rFonts w:ascii="Verdana" w:eastAsia="Verdana" w:hAnsi="Verdana" w:cs="Verdana"/>
-          <w:color w:val="000000"/>
-        </w:rPr>
-        <w:t xml:space="preserve"> </w:t>
-      </w:r>
-    </w:p>
-    <w:tbl>
-      <w:tblPr>
-        <w:tblW w:w="9745" w:type="dxa"/>
-        <w:tblBorders>
-          <w:top w:val="single" w:sz="18" w:space="0" w:color="B3B3B3"/>
-          <w:left w:val="single" w:sz="18" w:space="0" w:color="B3B3B3"/>
-          <w:bottom w:val="single" w:sz="18" w:space="0" w:color="B3B3B3"/>
-          <w:right w:val="single" w:sz="18" w:space="0" w:color="B3B3B3"/>
-        </w:tblBorders>
-        <w:tblLayout w:type="fixed"/>
-        <w:tblLook w:val="01E0" w:firstRow="1" w:lastRow="1" w:firstColumn="1" w:lastColumn="1" w:noHBand="0" w:noVBand="0"/>
-      </w:tblPr>
-      <w:tblGrid>
-        <w:gridCol w:w="4872"/>
-        <w:gridCol w:w="4873"/>
-      </w:tblGrid>
-      <w:tr>
-        <w:trPr>
-          <w:trHeight w:val="275"/>
-        </w:trPr>
-        <w:tc>
-          <w:tcPr>
-            <w:tcW w:w="4872" w:type="dxa"/>
-            <w:tcBorders>
-              <w:top w:val="single" w:sz="6" w:space="0" w:color="9F9F9F"/>
-              <w:bottom w:val="single" w:sz="6" w:space="0" w:color="9F9F9F"/>
-            </w:tcBorders>
-            <w:tcMar>
-              <w:top w:w="0" w:type="dxa"/>
-              <w:left w:w="0" w:type="dxa"/>
-              <w:bottom w:w="0" w:type="dxa"/>
-              <w:right w:w="0" w:type="dxa"/>
-            </w:tcMar>
-          </w:tcPr>
-          <w:p>
-            <w:pPr>
-              <w:rPr>
-                <w:rFonts w:ascii="Verdana" w:eastAsia="Verdana" w:hAnsi="Verdana" w:cs="Verdana"/>
-                <w:color w:val="000000"/>
-              </w:rPr>
-            </w:pPr>
-            <w:r>
-              <w:rPr>
-                <w:rFonts w:ascii="Verdana" w:eastAsia="Verdana" w:hAnsi="Verdana" w:cs="Verdana"/>
-                <w:color w:val="000000"/>
-              </w:rPr>
-              <w:t>Mutational Burden</w:t>
-            </w:r>
-          </w:p>
-        </w:tc>
-        <w:tc>
-          <w:tcPr>
-            <w:tcW w:w="4873" w:type="dxa"/>
-            <w:tcBorders>
-              <w:top w:val="single" w:sz="6" w:space="0" w:color="9F9F9F"/>
-              <w:bottom w:val="single" w:sz="6" w:space="0" w:color="9F9F9F"/>
-            </w:tcBorders>
-            <w:tcMar>
-              <w:top w:w="0" w:type="dxa"/>
-              <w:left w:w="0" w:type="dxa"/>
-              <w:bottom w:w="0" w:type="dxa"/>
-              <w:right w:w="0" w:type="dxa"/>
-            </w:tcMar>
-          </w:tcPr>
-          <w:tbl>
-            <w:tblPr>
-              <w:tblW w:w="4873" w:type="dxa"/>
-              <w:tblLayout w:type="fixed"/>
-              <w:tblLook w:val="01E0" w:firstRow="1" w:lastRow="1" w:firstColumn="1" w:lastColumn="1" w:noHBand="0" w:noVBand="0"/>
-            </w:tblPr>
-            <w:tblGrid>
-              <w:gridCol w:w="2436"/>
-              <w:gridCol w:w="2437"/>
-            </w:tblGrid>
-            <w:tr>
-              <w:tc>
-                <w:tcPr>
-                  <w:tcW w:w="2436" w:type="dxa"/>
-                  <w:tcMar>
-                    <w:top w:w="0" w:type="dxa"/>
-                    <w:left w:w="0" w:type="dxa"/>
-                    <w:bottom w:w="0" w:type="dxa"/>
-                    <w:right w:w="0" w:type="dxa"/>
-                  </w:tcMar>
-                </w:tcPr>
-                <w:p>
-                  <w:pPr>
-                    <w:rPr>
-                      <w:rFonts w:ascii="Verdana" w:eastAsia="Verdana" w:hAnsi="Verdana" w:cs="Verdana"/>
-                      <w:color w:val="000000"/>
-                    </w:rPr>
-                  </w:pPr>
-                </w:p>
-              </w:tc>
-              <w:tc>
-                <w:tcPr>
-                  <w:tcW w:w="2437" w:type="dxa"/>
-                  <w:tcMar>
-                    <w:top w:w="0" w:type="dxa"/>
-                    <w:left w:w="0" w:type="dxa"/>
-                    <w:bottom w:w="0" w:type="dxa"/>
-                    <w:right w:w="0" w:type="dxa"/>
-                  </w:tcMar>
-                </w:tcPr>
-                <w:p>
-                  <w:pPr>
-                    <w:rPr>
-                      <w:rFonts w:ascii="Verdana" w:eastAsia="Verdana" w:hAnsi="Verdana" w:cs="Verdana"/>
-                      <w:color w:val="000000"/>
-                    </w:rPr>
-                  </w:pPr>
-                </w:p>
-              </w:tc>
-            </w:tr>
-          </w:tbl>
-          <w:p>
-            <w:pPr>
-              <w:spacing w:line="1" w:lineRule="auto"/>
-            </w:pPr>
-          </w:p>
-        </w:tc>
-      </w:tr>
-      <w:tr>
-        <w:tc>
-          <w:tcPr>
-            <w:tcW w:w="4872" w:type="dxa"/>
-            <w:tcBorders>
-              <w:top w:val="single" w:sz="6" w:space="0" w:color="9F9F9F"/>
-              <w:bottom w:val="single" w:sz="6" w:space="0" w:color="9F9F9F"/>
-            </w:tcBorders>
-            <w:tcMar>
-              <w:top w:w="0" w:type="dxa"/>
-              <w:left w:w="0" w:type="dxa"/>
-              <w:bottom w:w="0" w:type="dxa"/>
-              <w:right w:w="0" w:type="dxa"/>
-            </w:tcMar>
-          </w:tcPr>
-          <w:p>
-            <w:pPr>
-              <w:rPr>
-                <w:rFonts w:ascii="Verdana" w:eastAsia="Verdana" w:hAnsi="Verdana" w:cs="Verdana"/>
-                <w:color w:val="000000"/>
-              </w:rPr>
-            </w:pPr>
-            <w:r>
-              <w:rPr>
-                <w:rFonts w:ascii="Verdana" w:eastAsia="Verdana" w:hAnsi="Verdana" w:cs="Verdana"/>
-                <w:color w:val="000000"/>
-              </w:rPr>
-              <w:t>Additional information</w:t>
-            </w:r>
-          </w:p>
-        </w:tc>
-        <w:tc>
-          <w:tcPr>
-            <w:tcW w:w="4873" w:type="dxa"/>
-            <w:tcBorders>
-              <w:top w:val="single" w:sz="6" w:space="0" w:color="9F9F9F"/>
-              <w:bottom w:val="single" w:sz="6" w:space="0" w:color="9F9F9F"/>
-            </w:tcBorders>
-            <w:tcMar>
-              <w:top w:w="0" w:type="dxa"/>
-              <w:left w:w="0" w:type="dxa"/>
-              <w:bottom w:w="0" w:type="dxa"/>
-              <w:right w:w="0" w:type="dxa"/>
-            </w:tcMar>
-          </w:tcPr>
-          <w:p>
-            <w:pPr>
-              <w:spacing w:line="1" w:lineRule="auto"/>
-            </w:pPr>
-          </w:p>
-        </w:tc>
-      </w:tr>
-    </w:tbl>
-    <w:p>
-      <w:pPr>
-        <w:rPr>
-          <w:rFonts w:ascii="Verdana" w:eastAsia="Verdana" w:hAnsi="Verdana" w:cs="Verdana"/>
-          <w:color w:val="000000"/>
-        </w:rPr>
-      </w:pPr>
-      <w:r>
-        <w:rPr>
-          <w:rFonts w:ascii="Verdana" w:eastAsia="Verdana" w:hAnsi="Verdana" w:cs="Verdana"/>
-          <w:color w:val="000000"/>
-        </w:rPr>
-        <w:t xml:space="preserve"> </w:t>
-      </w:r>
     </w:p>
     <w:p>
       <w:pPr>
@@ -573,14 +78,24 @@
           <w:color w:val="000000"/>
         </w:rPr>
       </w:pPr>
-      <w:bookmarkStart w:id="0" w:name="__bookmark_1"/>
-      <w:bookmarkStart w:id="1" w:name="__bookmark_2"/>
-      <w:bookmarkStart w:id="2" w:name="__bookmark_3"/>
-      <w:bookmarkStart w:id="3" w:name="__bookmark_4"/>
+      <w:bookmarkStart w:id="0" w:name="_GoBack"/>
       <w:bookmarkEnd w:id="0"/>
+    </w:p>
+    <w:p>
+      <w:pPr>
+        <w:rPr>
+          <w:rFonts w:ascii="Verdana" w:eastAsia="Verdana" w:hAnsi="Verdana" w:cs="Verdana"/>
+          <w:color w:val="000000"/>
+        </w:rPr>
+      </w:pPr>
+      <w:bookmarkStart w:id="1" w:name="__bookmark_1"/>
+      <w:bookmarkStart w:id="2" w:name="__bookmark_2"/>
+      <w:bookmarkStart w:id="3" w:name="__bookmark_3"/>
+      <w:bookmarkStart w:id="4" w:name="__bookmark_4"/>
       <w:bookmarkEnd w:id="1"/>
       <w:bookmarkEnd w:id="2"/>
       <w:bookmarkEnd w:id="3"/>
+      <w:bookmarkEnd w:id="4"/>
     </w:p>
     <w:p>
       <w:pPr>
@@ -590,10 +105,10 @@
           <w:lang w:val="en-AU"/>
         </w:rPr>
       </w:pPr>
-      <w:bookmarkStart w:id="4" w:name="__bookmark_6"/>
-      <w:bookmarkStart w:id="5" w:name="lof_driver"/>
-      <w:bookmarkEnd w:id="4"/>
+      <w:bookmarkStart w:id="5" w:name="__bookmark_6"/>
+      <w:bookmarkStart w:id="6" w:name="lof_driver"/>
       <w:bookmarkEnd w:id="5"/>
+      <w:bookmarkEnd w:id="6"/>
     </w:p>
     <w:p>
       <w:pPr>
@@ -627,8 +142,8 @@
           <w:color w:val="000000"/>
         </w:rPr>
       </w:pPr>
-      <w:bookmarkStart w:id="6" w:name="lof_variant_dt_table"/>
-      <w:bookmarkEnd w:id="6"/>
+      <w:bookmarkStart w:id="7" w:name="lof_variant_dt_table"/>
+      <w:bookmarkEnd w:id="7"/>
     </w:p>
     <w:p>
       <w:pPr>
@@ -636,8 +151,8 @@
           <w:vanish/>
         </w:rPr>
       </w:pPr>
-      <w:bookmarkStart w:id="7" w:name="__bookmark_7"/>
-      <w:bookmarkEnd w:id="7"/>
+      <w:bookmarkStart w:id="8" w:name="__bookmark_7"/>
+      <w:bookmarkEnd w:id="8"/>
     </w:p>
     <w:p>
       <w:pPr>
@@ -647,8 +162,6 @@
           <w:vanish/>
         </w:rPr>
       </w:pPr>
-      <w:bookmarkStart w:id="8" w:name="_GoBack"/>
-      <w:bookmarkEnd w:id="8"/>
     </w:p>
     <w:p>
       <w:pPr>
@@ -694,7 +207,7 @@
         <w:tc>
           <w:tcPr>
             <w:tcW w:w="9745" w:type="dxa"/>
-            <w:shd w:val="clear" w:color="auto" w:fill="B2D7FF"/>
+            <w:shd w:val="clear" w:color="auto" w:fill="FFFFFF" w:themeFill="background1"/>
             <w:tcMar>
               <w:top w:w="0" w:type="dxa"/>
               <w:left w:w="0" w:type="dxa"/>
@@ -705,10 +218,11 @@
           <w:p>
             <w:pPr>
               <w:pStyle w:val="Heading2"/>
+              <w:jc w:val="center"/>
               <w:divId w:val="400642526"/>
               <w:rPr>
                 <w:rFonts w:ascii="Verdana" w:eastAsia="Times New Roman" w:hAnsi="Verdana" w:cs="Times New Roman"/>
-                <w:color w:val="FEFFFF"/>
+                <w:color w:val="000000" w:themeColor="text1"/>
                 <w:sz w:val="32"/>
                 <w:szCs w:val="32"/>
               </w:rPr>
@@ -716,7 +230,7 @@
             <w:r>
               <w:rPr>
                 <w:rFonts w:ascii="Verdana" w:eastAsia="Times New Roman" w:hAnsi="Verdana" w:cs="Times New Roman"/>
-                <w:color w:val="FEFFFF"/>
+                <w:color w:val="000000" w:themeColor="text1"/>
                 <w:sz w:val="32"/>
                 <w:szCs w:val="32"/>
               </w:rPr>
@@ -741,12 +255,6 @@
     <w:tbl>
       <w:tblPr>
         <w:tblW w:w="9745" w:type="dxa"/>
-        <w:tblBorders>
-          <w:top w:val="single" w:sz="18" w:space="0" w:color="A1C5FF"/>
-          <w:left w:val="single" w:sz="18" w:space="0" w:color="A1C5FF"/>
-          <w:bottom w:val="single" w:sz="18" w:space="0" w:color="A1C5FF"/>
-          <w:right w:val="single" w:sz="18" w:space="0" w:color="A1C5FF"/>
-        </w:tblBorders>
         <w:shd w:val="clear" w:color="auto" w:fill="FFFFFF"/>
         <w:tblLayout w:type="fixed"/>
         <w:tblCellMar>
@@ -759,15 +267,12 @@
         <w:gridCol w:w="9745"/>
       </w:tblGrid>
       <w:tr>
+        <w:trPr>
+          <w:trHeight w:val="1474"/>
+        </w:trPr>
         <w:tc>
           <w:tcPr>
             <w:tcW w:w="9745" w:type="dxa"/>
-            <w:tcBorders>
-              <w:top w:val="single" w:sz="18" w:space="0" w:color="A1C5FF"/>
-              <w:left w:val="single" w:sz="18" w:space="0" w:color="A1C5FF"/>
-              <w:bottom w:val="single" w:sz="18" w:space="0" w:color="A1C5FF"/>
-              <w:right w:val="single" w:sz="18" w:space="0" w:color="A1C5FF"/>
-            </w:tcBorders>
             <w:shd w:val="clear" w:color="auto" w:fill="FFFFFF"/>
             <w:tcMar>
               <w:top w:w="0" w:type="dxa"/>

</xml_diff>